<commit_message>
Adding Tooling assignment with screenshots
</commit_message>
<xml_diff>
--- a/Tooling_Assigment.docx
+++ b/Tooling_Assigment.docx
@@ -27,8 +27,6 @@
         </w:rPr>
         <w:t>.</w:t>
       </w:r>
-      <w:bookmarkStart w:id="0" w:name="_GoBack"/>
-      <w:bookmarkEnd w:id="0"/>
     </w:p>
     <w:p>
       <w:r>
@@ -76,6 +74,9 @@
     <w:p/>
     <w:p>
       <w:r>
+        <w:rPr>
+          <w:noProof/>
+        </w:rPr>
         <w:drawing>
           <wp:inline distT="0" distB="0" distL="0" distR="0" wp14:anchorId="7104880C" wp14:editId="5C4A8050">
             <wp:extent cx="5943600" cy="3427095"/>
@@ -115,6 +116,9 @@
     </w:p>
     <w:p>
       <w:r>
+        <w:rPr>
+          <w:noProof/>
+        </w:rPr>
         <w:lastRenderedPageBreak/>
         <w:drawing>
           <wp:inline distT="0" distB="0" distL="0" distR="0" wp14:anchorId="71337DC1" wp14:editId="47991673">
@@ -155,6 +159,9 @@
     </w:p>
     <w:p>
       <w:r>
+        <w:rPr>
+          <w:noProof/>
+        </w:rPr>
         <w:drawing>
           <wp:inline distT="0" distB="0" distL="0" distR="0" wp14:anchorId="613F44A9" wp14:editId="041406CB">
             <wp:extent cx="5943600" cy="4711700"/>
@@ -194,6 +201,9 @@
     </w:p>
     <w:p>
       <w:r>
+        <w:rPr>
+          <w:noProof/>
+        </w:rPr>
         <w:lastRenderedPageBreak/>
         <w:drawing>
           <wp:inline distT="0" distB="0" distL="0" distR="0" wp14:anchorId="2C7513F2" wp14:editId="3107463A">
@@ -234,6 +244,9 @@
     </w:p>
     <w:p>
       <w:r>
+        <w:rPr>
+          <w:noProof/>
+        </w:rPr>
         <w:drawing>
           <wp:inline distT="0" distB="0" distL="0" distR="0" wp14:anchorId="470107C7" wp14:editId="179F496D">
             <wp:extent cx="5943600" cy="3396615"/>
@@ -273,6 +286,9 @@
     </w:p>
     <w:p>
       <w:r>
+        <w:rPr>
+          <w:noProof/>
+        </w:rPr>
         <w:lastRenderedPageBreak/>
         <w:drawing>
           <wp:inline distT="0" distB="0" distL="0" distR="0" wp14:anchorId="28C97824" wp14:editId="5412BB91">
@@ -311,6 +327,154 @@
         </w:drawing>
       </w:r>
     </w:p>
+    <w:p/>
+    <w:p>
+      <w:r>
+        <w:rPr>
+          <w:noProof/>
+        </w:rPr>
+        <w:drawing>
+          <wp:inline distT="0" distB="0" distL="0" distR="0" wp14:anchorId="65524F7C" wp14:editId="1997038B">
+            <wp:extent cx="5943600" cy="3377565"/>
+            <wp:effectExtent l="0" t="0" r="0" b="0"/>
+            <wp:docPr id="2" name="Picture 2"/>
+            <wp:cNvGraphicFramePr>
+              <a:graphicFrameLocks xmlns:a="http://schemas.openxmlformats.org/drawingml/2006/main" noChangeAspect="1"/>
+            </wp:cNvGraphicFramePr>
+            <a:graphic xmlns:a="http://schemas.openxmlformats.org/drawingml/2006/main">
+              <a:graphicData uri="http://schemas.openxmlformats.org/drawingml/2006/picture">
+                <pic:pic xmlns:pic="http://schemas.openxmlformats.org/drawingml/2006/picture">
+                  <pic:nvPicPr>
+                    <pic:cNvPr id="1" name=""/>
+                    <pic:cNvPicPr/>
+                  </pic:nvPicPr>
+                  <pic:blipFill>
+                    <a:blip r:embed="rId11"/>
+                    <a:stretch>
+                      <a:fillRect/>
+                    </a:stretch>
+                  </pic:blipFill>
+                  <pic:spPr>
+                    <a:xfrm>
+                      <a:off x="0" y="0"/>
+                      <a:ext cx="5943600" cy="3377565"/>
+                    </a:xfrm>
+                    <a:prstGeom prst="rect">
+                      <a:avLst/>
+                    </a:prstGeom>
+                  </pic:spPr>
+                </pic:pic>
+              </a:graphicData>
+            </a:graphic>
+          </wp:inline>
+        </w:drawing>
+      </w:r>
+    </w:p>
+    <w:p>
+      <w:pPr>
+        <w:rPr>
+          <w:noProof/>
+        </w:rPr>
+      </w:pPr>
+    </w:p>
+    <w:p>
+      <w:pPr>
+        <w:rPr>
+          <w:noProof/>
+        </w:rPr>
+      </w:pPr>
+      <w:r>
+        <w:rPr>
+          <w:noProof/>
+        </w:rPr>
+        <w:lastRenderedPageBreak/>
+        <w:drawing>
+          <wp:inline distT="0" distB="0" distL="0" distR="0" wp14:anchorId="5E750213" wp14:editId="2FA9C012">
+            <wp:extent cx="5943600" cy="3343275"/>
+            <wp:effectExtent l="0" t="0" r="0" b="9525"/>
+            <wp:docPr id="10" name="Picture 10"/>
+            <wp:cNvGraphicFramePr>
+              <a:graphicFrameLocks xmlns:a="http://schemas.openxmlformats.org/drawingml/2006/main" noChangeAspect="1"/>
+            </wp:cNvGraphicFramePr>
+            <a:graphic xmlns:a="http://schemas.openxmlformats.org/drawingml/2006/main">
+              <a:graphicData uri="http://schemas.openxmlformats.org/drawingml/2006/picture">
+                <pic:pic xmlns:pic="http://schemas.openxmlformats.org/drawingml/2006/picture">
+                  <pic:nvPicPr>
+                    <pic:cNvPr id="1" name=""/>
+                    <pic:cNvPicPr/>
+                  </pic:nvPicPr>
+                  <pic:blipFill>
+                    <a:blip r:embed="rId12"/>
+                    <a:stretch>
+                      <a:fillRect/>
+                    </a:stretch>
+                  </pic:blipFill>
+                  <pic:spPr>
+                    <a:xfrm>
+                      <a:off x="0" y="0"/>
+                      <a:ext cx="5943600" cy="3343275"/>
+                    </a:xfrm>
+                    <a:prstGeom prst="rect">
+                      <a:avLst/>
+                    </a:prstGeom>
+                  </pic:spPr>
+                </pic:pic>
+              </a:graphicData>
+            </a:graphic>
+          </wp:inline>
+        </w:drawing>
+      </w:r>
+    </w:p>
+    <w:p>
+      <w:pPr>
+        <w:rPr>
+          <w:noProof/>
+        </w:rPr>
+      </w:pPr>
+      <w:r>
+        <w:rPr>
+          <w:noProof/>
+        </w:rPr>
+        <w:drawing>
+          <wp:inline distT="0" distB="0" distL="0" distR="0" wp14:anchorId="043889FA" wp14:editId="4519FF33">
+            <wp:extent cx="5943600" cy="3343275"/>
+            <wp:effectExtent l="0" t="0" r="0" b="9525"/>
+            <wp:docPr id="11" name="Picture 11"/>
+            <wp:cNvGraphicFramePr>
+              <a:graphicFrameLocks xmlns:a="http://schemas.openxmlformats.org/drawingml/2006/main" noChangeAspect="1"/>
+            </wp:cNvGraphicFramePr>
+            <a:graphic xmlns:a="http://schemas.openxmlformats.org/drawingml/2006/main">
+              <a:graphicData uri="http://schemas.openxmlformats.org/drawingml/2006/picture">
+                <pic:pic xmlns:pic="http://schemas.openxmlformats.org/drawingml/2006/picture">
+                  <pic:nvPicPr>
+                    <pic:cNvPr id="1" name=""/>
+                    <pic:cNvPicPr/>
+                  </pic:nvPicPr>
+                  <pic:blipFill>
+                    <a:blip r:embed="rId13"/>
+                    <a:stretch>
+                      <a:fillRect/>
+                    </a:stretch>
+                  </pic:blipFill>
+                  <pic:spPr>
+                    <a:xfrm>
+                      <a:off x="0" y="0"/>
+                      <a:ext cx="5943600" cy="3343275"/>
+                    </a:xfrm>
+                    <a:prstGeom prst="rect">
+                      <a:avLst/>
+                    </a:prstGeom>
+                  </pic:spPr>
+                </pic:pic>
+              </a:graphicData>
+            </a:graphic>
+          </wp:inline>
+        </w:drawing>
+      </w:r>
+      <w:bookmarkStart w:id="0" w:name="_GoBack"/>
+      <w:bookmarkEnd w:id="0"/>
+    </w:p>
+    <w:p/>
     <w:p/>
     <w:sectPr>
       <w:pgSz w:w="12240" w:h="15840"/>

</xml_diff>